<commit_message>
Update doc file with Updates and Next Steps
</commit_message>
<xml_diff>
--- a/UpdatesAndNextSteps.docx
+++ b/UpdatesAndNextSteps.docx
@@ -245,6 +245,235 @@
           <w:szCs w:val="24"/>
         </w:rPr>
         <w:t xml:space="preserve">Continue from there and figure out next steps  </w:t>
+      </w:r>
+    </w:p>
+    <w:p>
+      <w:pPr>
+        <w:pStyle w:val="ListParagraph"/>
+        <w:numPr>
+          <w:ilvl w:val="0"/>
+          <w:numId w:val="1"/>
+        </w:numPr>
+        <w:rPr>
+          <w:rFonts w:ascii="Arial" w:hAnsi="Arial" w:cs="Arial"/>
+          <w:sz w:val="24"/>
+          <w:szCs w:val="24"/>
+        </w:rPr>
+      </w:pPr>
+      <w:r>
+        <w:rPr>
+          <w:rFonts w:ascii="Arial" w:hAnsi="Arial" w:cs="Arial"/>
+          <w:sz w:val="24"/>
+          <w:szCs w:val="24"/>
+        </w:rPr>
+        <w:t>Nov 27</w:t>
+      </w:r>
+      <w:r>
+        <w:rPr>
+          <w:rFonts w:ascii="Arial" w:hAnsi="Arial" w:cs="Arial"/>
+          <w:sz w:val="24"/>
+          <w:szCs w:val="24"/>
+          <w:vertAlign w:val="superscript"/>
+        </w:rPr>
+        <w:t>th</w:t>
+      </w:r>
+    </w:p>
+    <w:p>
+      <w:pPr>
+        <w:pStyle w:val="ListParagraph"/>
+        <w:numPr>
+          <w:ilvl w:val="1"/>
+          <w:numId w:val="1"/>
+        </w:numPr>
+        <w:rPr>
+          <w:rFonts w:ascii="Arial" w:hAnsi="Arial" w:cs="Arial"/>
+          <w:sz w:val="24"/>
+          <w:szCs w:val="24"/>
+        </w:rPr>
+      </w:pPr>
+      <w:r>
+        <w:rPr>
+          <w:rFonts w:ascii="Arial" w:hAnsi="Arial" w:cs="Arial"/>
+          <w:sz w:val="24"/>
+          <w:szCs w:val="24"/>
+        </w:rPr>
+        <w:t>Finished collecting a large amount of data from FMP API and appended IEX data</w:t>
+      </w:r>
+    </w:p>
+    <w:p>
+      <w:pPr>
+        <w:pStyle w:val="ListParagraph"/>
+        <w:numPr>
+          <w:ilvl w:val="1"/>
+          <w:numId w:val="1"/>
+        </w:numPr>
+        <w:rPr>
+          <w:rFonts w:ascii="Arial" w:hAnsi="Arial" w:cs="Arial"/>
+          <w:sz w:val="24"/>
+          <w:szCs w:val="24"/>
+        </w:rPr>
+      </w:pPr>
+      <w:r>
+        <w:rPr>
+          <w:rFonts w:ascii="Arial" w:hAnsi="Arial" w:cs="Arial"/>
+          <w:sz w:val="24"/>
+          <w:szCs w:val="24"/>
+        </w:rPr>
+        <w:t xml:space="preserve">See 04_read for completed data </w:t>
+      </w:r>
+    </w:p>
+    <w:p>
+      <w:pPr>
+        <w:pStyle w:val="ListParagraph"/>
+        <w:numPr>
+          <w:ilvl w:val="1"/>
+          <w:numId w:val="1"/>
+        </w:numPr>
+        <w:rPr>
+          <w:rFonts w:ascii="Arial" w:hAnsi="Arial" w:cs="Arial"/>
+          <w:sz w:val="24"/>
+          <w:szCs w:val="24"/>
+        </w:rPr>
+      </w:pPr>
+      <w:r>
+        <w:rPr>
+          <w:rFonts w:ascii="Arial" w:hAnsi="Arial" w:cs="Arial"/>
+          <w:sz w:val="24"/>
+          <w:szCs w:val="24"/>
+        </w:rPr>
+        <w:t xml:space="preserve">Setup git LFS and uploaded data – seems to have been successful </w:t>
+      </w:r>
+    </w:p>
+    <w:p>
+      <w:pPr>
+        <w:pStyle w:val="ListParagraph"/>
+        <w:numPr>
+          <w:ilvl w:val="1"/>
+          <w:numId w:val="1"/>
+        </w:numPr>
+        <w:rPr>
+          <w:rFonts w:ascii="Arial" w:hAnsi="Arial" w:cs="Arial"/>
+          <w:sz w:val="24"/>
+          <w:szCs w:val="24"/>
+        </w:rPr>
+      </w:pPr>
+      <w:r>
+        <w:rPr>
+          <w:rFonts w:ascii="Arial" w:hAnsi="Arial" w:cs="Arial"/>
+          <w:sz w:val="24"/>
+          <w:szCs w:val="24"/>
+        </w:rPr>
+        <w:t xml:space="preserve">Saved and organized data frames – more data to add from test_05 and further collecting of data from incomplete FMP API calls </w:t>
+      </w:r>
+    </w:p>
+    <w:p>
+      <w:pPr>
+        <w:pStyle w:val="ListParagraph"/>
+        <w:numPr>
+          <w:ilvl w:val="1"/>
+          <w:numId w:val="1"/>
+        </w:numPr>
+        <w:rPr>
+          <w:rFonts w:ascii="Arial" w:hAnsi="Arial" w:cs="Arial"/>
+          <w:sz w:val="24"/>
+          <w:szCs w:val="24"/>
+        </w:rPr>
+      </w:pPr>
+      <w:r>
+        <w:rPr>
+          <w:rFonts w:ascii="Arial" w:hAnsi="Arial" w:cs="Arial"/>
+          <w:sz w:val="24"/>
+          <w:szCs w:val="24"/>
+        </w:rPr>
+        <w:t xml:space="preserve">Next Steps </w:t>
+      </w:r>
+    </w:p>
+    <w:p>
+      <w:pPr>
+        <w:pStyle w:val="ListParagraph"/>
+        <w:numPr>
+          <w:ilvl w:val="2"/>
+          <w:numId w:val="1"/>
+        </w:numPr>
+        <w:rPr>
+          <w:rFonts w:ascii="Arial" w:hAnsi="Arial" w:cs="Arial"/>
+          <w:sz w:val="24"/>
+          <w:szCs w:val="24"/>
+        </w:rPr>
+      </w:pPr>
+      <w:r>
+        <w:rPr>
+          <w:rFonts w:ascii="Arial" w:hAnsi="Arial" w:cs="Arial"/>
+          <w:sz w:val="24"/>
+          <w:szCs w:val="24"/>
+        </w:rPr>
+        <w:t xml:space="preserve">Collect News Articles </w:t>
+      </w:r>
+    </w:p>
+    <w:p>
+      <w:pPr>
+        <w:pStyle w:val="ListParagraph"/>
+        <w:numPr>
+          <w:ilvl w:val="2"/>
+          <w:numId w:val="1"/>
+        </w:numPr>
+        <w:rPr>
+          <w:rFonts w:ascii="Arial" w:hAnsi="Arial" w:cs="Arial"/>
+          <w:sz w:val="24"/>
+          <w:szCs w:val="24"/>
+        </w:rPr>
+      </w:pPr>
+      <w:r>
+        <w:rPr>
+          <w:rFonts w:ascii="Arial" w:hAnsi="Arial" w:cs="Arial"/>
+          <w:sz w:val="24"/>
+          <w:szCs w:val="24"/>
+        </w:rPr>
+        <w:t>Continue with test_05 to see if there’s more data to add to main list</w:t>
+      </w:r>
+    </w:p>
+    <w:p>
+      <w:pPr>
+        <w:pStyle w:val="ListParagraph"/>
+        <w:numPr>
+          <w:ilvl w:val="2"/>
+          <w:numId w:val="1"/>
+        </w:numPr>
+        <w:rPr>
+          <w:rFonts w:ascii="Arial" w:hAnsi="Arial" w:cs="Arial"/>
+          <w:sz w:val="24"/>
+          <w:szCs w:val="24"/>
+        </w:rPr>
+      </w:pPr>
+      <w:r>
+        <w:rPr>
+          <w:rFonts w:ascii="Arial" w:hAnsi="Arial" w:cs="Arial"/>
+          <w:sz w:val="24"/>
+          <w:szCs w:val="24"/>
+        </w:rPr>
+        <w:t xml:space="preserve">Start exploring machine learning models and how to use </w:t>
+      </w:r>
+    </w:p>
+    <w:p>
+      <w:pPr>
+        <w:pStyle w:val="ListParagraph"/>
+        <w:numPr>
+          <w:ilvl w:val="2"/>
+          <w:numId w:val="1"/>
+        </w:numPr>
+        <w:rPr>
+          <w:rFonts w:ascii="Arial" w:hAnsi="Arial" w:cs="Arial"/>
+          <w:sz w:val="24"/>
+          <w:szCs w:val="24"/>
+        </w:rPr>
+      </w:pPr>
+      <w:r>
+        <w:rPr>
+          <w:rFonts w:ascii="Arial" w:hAnsi="Arial" w:cs="Arial"/>
+          <w:sz w:val="24"/>
+          <w:szCs w:val="24"/>
+        </w:rPr>
+        <w:t xml:space="preserve">See if there’s any other metrics or data we can add to time series, or anything else </w:t>
       </w:r>
     </w:p>
     <w:sectPr>

</xml_diff>